<commit_message>
changes related to token validation and generation
</commit_message>
<xml_diff>
--- a/src/main/resources/IDIGI Mobile App APIs.docx
+++ b/src/main/resources/IDIGI Mobile App APIs.docx
@@ -823,7 +823,7 @@
           <w:szCs w:val="20"/>
           <w:rtl w:val="0"/>
         </w:rPr>
-        <w:t xml:space="preserve">, //this should be used as transactedbyid</w:t>
+        <w:t xml:space="preserve">, //this should be used as transactedbyid and also as ID while sending payload through mobile</w:t>
       </w:r>
     </w:p>
     <w:p>
@@ -1885,7 +1885,7 @@
           <w:szCs w:val="20"/>
           <w:rtl w:val="0"/>
         </w:rPr>
-        <w:t xml:space="preserve">, //this should be used as transactedbyid</w:t>
+        <w:t xml:space="preserve">, //this should be used as transactedbyid and also as ID while sending payload through mobile</w:t>
       </w:r>
     </w:p>
     <w:p>
@@ -3151,7 +3151,7 @@
           <w:szCs w:val="20"/>
           <w:rtl w:val="0"/>
         </w:rPr>
-        <w:t xml:space="preserve">, //this should be used as transactedbyid</w:t>
+        <w:t xml:space="preserve">, //this should be used as transactedbyid and also as ID while sending payload through mobile</w:t>
       </w:r>
     </w:p>
     <w:p>
@@ -3770,6 +3770,24 @@
           <w:rtl w:val="0"/>
         </w:rPr>
         <w:tab/>
+        <w:t xml:space="preserve">“token”: “abcdefghj” // token received in the response at the time of login should be sent here</w:t>
+      </w:r>
+    </w:p>
+    <w:p>
+      <w:pPr>
+        <w:shd w:fill="ffffff" w:val="clear"/>
+        <w:rPr>
+          <w:sz w:val="18"/>
+          <w:szCs w:val="18"/>
+        </w:rPr>
+      </w:pPr>
+      <w:r>
+        <w:rPr>
+          <w:sz w:val="18"/>
+          <w:szCs w:val="18"/>
+          <w:rtl w:val="0"/>
+        </w:rPr>
+        <w:tab/>
         <w:t xml:space="preserve">"type": 1,</w:t>
       </w:r>
     </w:p>
@@ -3986,6 +4004,24 @@
           <w:rtl w:val="0"/>
         </w:rPr>
         <w:tab/>
+        <w:t xml:space="preserve">“ID”: 1, //  ID received in the response at the time of login should be sent here</w:t>
+      </w:r>
+    </w:p>
+    <w:p>
+      <w:pPr>
+        <w:shd w:fill="ffffff" w:val="clear"/>
+        <w:rPr>
+          <w:sz w:val="18"/>
+          <w:szCs w:val="18"/>
+        </w:rPr>
+      </w:pPr>
+      <w:r>
+        <w:rPr>
+          <w:sz w:val="18"/>
+          <w:szCs w:val="18"/>
+          <w:rtl w:val="0"/>
+        </w:rPr>
+        <w:tab/>
         <w:t xml:space="preserve">"status": { </w:t>
       </w:r>
     </w:p>
@@ -4206,6 +4242,24 @@
           <w:rtl w:val="0"/>
         </w:rPr>
         <w:tab/>
+        <w:t xml:space="preserve">“token”: “abcdefghj” // token received in the response at the time of login should be sent here</w:t>
+      </w:r>
+    </w:p>
+    <w:p>
+      <w:pPr>
+        <w:shd w:fill="ffffff" w:val="clear"/>
+        <w:rPr>
+          <w:sz w:val="18"/>
+          <w:szCs w:val="18"/>
+        </w:rPr>
+      </w:pPr>
+      <w:r>
+        <w:rPr>
+          <w:sz w:val="18"/>
+          <w:szCs w:val="18"/>
+          <w:rtl w:val="0"/>
+        </w:rPr>
+        <w:tab/>
         <w:t xml:space="preserve">"type": 2,</w:t>
       </w:r>
     </w:p>
@@ -4404,7 +4458,25 @@
           <w:rtl w:val="0"/>
         </w:rPr>
         <w:tab/>
-        <w:t xml:space="preserve">"reading": 10, </w:t>
+        <w:t xml:space="preserve">"reading": 10,  </w:t>
+      </w:r>
+    </w:p>
+    <w:p>
+      <w:pPr>
+        <w:shd w:fill="ffffff" w:val="clear"/>
+        <w:rPr>
+          <w:sz w:val="18"/>
+          <w:szCs w:val="18"/>
+        </w:rPr>
+      </w:pPr>
+      <w:r>
+        <w:rPr>
+          <w:sz w:val="18"/>
+          <w:szCs w:val="18"/>
+          <w:rtl w:val="0"/>
+        </w:rPr>
+        <w:tab/>
+        <w:t xml:space="preserve">“ID”: 1, // ID received in the response at the time of login should be sent here</w:t>
       </w:r>
     </w:p>
     <w:p>
@@ -5692,6 +5764,25 @@
           <w:rtl w:val="0"/>
         </w:rPr>
         <w:t xml:space="preserve">{</w:t>
+        <w:tab/>
+      </w:r>
+    </w:p>
+    <w:p>
+      <w:pPr>
+        <w:shd w:fill="ffffff" w:val="clear"/>
+        <w:rPr>
+          <w:sz w:val="18"/>
+          <w:szCs w:val="18"/>
+        </w:rPr>
+      </w:pPr>
+      <w:r>
+        <w:rPr>
+          <w:sz w:val="18"/>
+          <w:szCs w:val="18"/>
+          <w:rtl w:val="0"/>
+        </w:rPr>
+        <w:tab/>
+        <w:t xml:space="preserve">“token”: “abcdefghj” // token received in the response at the time of login should be sent here</w:t>
       </w:r>
     </w:p>
     <w:p>
@@ -5943,7 +6034,25 @@
           <w:rtl w:val="0"/>
         </w:rPr>
         <w:tab/>
-        <w:t xml:space="preserve">"reading": 30, </w:t>
+        <w:t xml:space="preserve">"reading": 30,  </w:t>
+      </w:r>
+    </w:p>
+    <w:p>
+      <w:pPr>
+        <w:shd w:fill="ffffff" w:val="clear"/>
+        <w:rPr>
+          <w:sz w:val="18"/>
+          <w:szCs w:val="18"/>
+        </w:rPr>
+      </w:pPr>
+      <w:r>
+        <w:rPr>
+          <w:sz w:val="18"/>
+          <w:szCs w:val="18"/>
+          <w:rtl w:val="0"/>
+        </w:rPr>
+        <w:tab/>
+        <w:t xml:space="preserve">“ID”: 1, // ID received in the response at the time of login should be sent here</w:t>
       </w:r>
     </w:p>
     <w:p>
@@ -6181,6 +6290,24 @@
           <w:rtl w:val="0"/>
         </w:rPr>
         <w:tab/>
+        <w:t xml:space="preserve">“token”: “abcdefghj” // token received in the response at the time of login should be sent here</w:t>
+      </w:r>
+    </w:p>
+    <w:p>
+      <w:pPr>
+        <w:shd w:fill="ffffff" w:val="clear"/>
+        <w:rPr>
+          <w:sz w:val="18"/>
+          <w:szCs w:val="18"/>
+        </w:rPr>
+      </w:pPr>
+      <w:r>
+        <w:rPr>
+          <w:sz w:val="18"/>
+          <w:szCs w:val="18"/>
+          <w:rtl w:val="0"/>
+        </w:rPr>
+        <w:tab/>
         <w:t xml:space="preserve">“transaction_id” = 1234,</w:t>
       </w:r>
     </w:p>
@@ -6415,7 +6542,25 @@
           <w:rtl w:val="0"/>
         </w:rPr>
         <w:tab/>
-        <w:t xml:space="preserve">"reading": 10, </w:t>
+        <w:t xml:space="preserve">"reading": 10,  </w:t>
+      </w:r>
+    </w:p>
+    <w:p>
+      <w:pPr>
+        <w:shd w:fill="ffffff" w:val="clear"/>
+        <w:rPr>
+          <w:sz w:val="18"/>
+          <w:szCs w:val="18"/>
+        </w:rPr>
+      </w:pPr>
+      <w:r>
+        <w:rPr>
+          <w:sz w:val="18"/>
+          <w:szCs w:val="18"/>
+          <w:rtl w:val="0"/>
+        </w:rPr>
+        <w:tab/>
+        <w:t xml:space="preserve">“ID”: 1, // ID received in the response at the time of login should be sent here</w:t>
       </w:r>
     </w:p>
     <w:p>

</xml_diff>